<commit_message>
Sketches plus moodboard plus notes
</commit_message>
<xml_diff>
--- a/Things to check out in Design of.docx
+++ b/Things to check out in Design of.docx
@@ -3,24 +3,168 @@
 <w:document xmlns:wpc="http://schemas.microsoft.com/office/word/2010/wordprocessingCanvas" xmlns:cx="http://schemas.microsoft.com/office/drawing/2014/chartex" xmlns:cx1="http://schemas.microsoft.com/office/drawing/2015/9/8/chartex" xmlns:cx2="http://schemas.microsoft.com/office/drawing/2015/10/21/chartex" xmlns:cx3="http://schemas.microsoft.com/office/drawing/2016/5/9/chartex" xmlns:cx4="http://schemas.microsoft.com/office/drawing/2016/5/10/chartex" xmlns:cx5="http://schemas.microsoft.com/office/drawing/2016/5/11/chartex" xmlns:cx6="http://schemas.microsoft.com/office/drawing/2016/5/12/chartex" xmlns:cx7="http://schemas.microsoft.com/office/drawing/2016/5/13/chartex" xmlns:cx8="http://schemas.microsoft.com/office/drawing/2016/5/14/chartex" xmlns:mc="http://schemas.openxmlformats.org/markup-compatibility/2006" xmlns:aink="http://schemas.microsoft.com/office/drawing/2016/ink" xmlns:am3d="http://schemas.microsoft.com/office/drawing/2017/model3d" xmlns:o="urn:schemas-microsoft-com:office:office" xmlns:oel="http://schemas.microsoft.com/office/2019/extlst" xmlns:r="http://schemas.openxmlformats.org/officeDocument/2006/relationships" xmlns:m="http://schemas.openxmlformats.org/officeDocument/2006/math" xmlns:v="urn:schemas-microsoft-com:vml" xmlns:wp14="http://schemas.microsoft.com/office/word/2010/wordprocessingDrawing" xmlns:wp="http://schemas.openxmlformats.org/drawingml/2006/wordprocessingDrawing" xmlns:w10="urn:schemas-microsoft-com:office:word" xmlns:w="http://schemas.openxmlformats.org/wordprocessingml/2006/main" xmlns:w14="http://schemas.microsoft.com/office/word/2010/wordml" xmlns:w15="http://schemas.microsoft.com/office/word/2012/wordml" xmlns:w16cex="http://schemas.microsoft.com/office/word/2018/wordml/cex" xmlns:w16cid="http://schemas.microsoft.com/office/word/2016/wordml/cid" xmlns:w16="http://schemas.microsoft.com/office/word/2018/wordml" xmlns:w16du="http://schemas.microsoft.com/office/word/2023/wordml/word16du" xmlns:w16sdtdh="http://schemas.microsoft.com/office/word/2020/wordml/sdtdatahash" xmlns:w16se="http://schemas.microsoft.com/office/word/2015/wordml/symex" xmlns:wpg="http://schemas.microsoft.com/office/word/2010/wordprocessingGroup" xmlns:wpi="http://schemas.microsoft.com/office/word/2010/wordprocessingInk" xmlns:wne="http://schemas.microsoft.com/office/word/2006/wordml" xmlns:wps="http://schemas.microsoft.com/office/word/2010/wordprocessingShape" mc:Ignorable="w14 w15 w16se w16cid w16 w16cex w16sdtdh w16du wp14">
   <w:body>
     <w:p>
-      <w:r>
+      <w:pPr>
+        <w:rPr>
+          <w:b/>
+          <w:bCs/>
+          <w:sz w:val="28"/>
+          <w:szCs w:val="28"/>
+        </w:rPr>
+      </w:pPr>
+      <w:r>
+        <w:rPr>
+          <w:b/>
+          <w:bCs/>
+          <w:sz w:val="28"/>
+          <w:szCs w:val="28"/>
+        </w:rPr>
         <w:t>Things to check out in Design of:</w:t>
       </w:r>
     </w:p>
     <w:p/>
     <w:p>
-      <w:r>
+      <w:pPr>
+        <w:rPr>
+          <w:b/>
+          <w:bCs/>
+        </w:rPr>
+      </w:pPr>
+      <w:r>
+        <w:rPr>
+          <w:b/>
+          <w:bCs/>
+        </w:rPr>
         <w:t>The Product:</w:t>
+      </w:r>
+    </w:p>
+    <w:p>
+      <w:hyperlink r:id="rId4" w:history="1">
+        <w:r>
+          <w:rPr>
+            <w:rStyle w:val="Hyperlink"/>
+          </w:rPr>
+          <w:t>http://www.greatcall.com/</w:t>
+        </w:r>
+      </w:hyperlink>
+    </w:p>
+    <w:p>
+      <w:hyperlink r:id="rId5" w:history="1">
+        <w:r>
+          <w:rPr>
+            <w:rStyle w:val="Hyperlink"/>
+          </w:rPr>
+          <w:t>http://www.mobilehelpnow.com/</w:t>
+        </w:r>
+      </w:hyperlink>
+    </w:p>
+    <w:p>
+      <w:pPr>
+        <w:rPr>
+          <w:rStyle w:val="Hyperlink"/>
+        </w:rPr>
+      </w:pPr>
+      <w:hyperlink r:id="rId6" w:history="1">
+        <w:r>
+          <w:rPr>
+            <w:rStyle w:val="Hyperlink"/>
+          </w:rPr>
+          <w:t>http://www.tabsafe.com/</w:t>
+        </w:r>
+      </w:hyperlink>
+    </w:p>
+    <w:p>
+      <w:hyperlink r:id="rId7" w:history="1">
+        <w:r>
+          <w:rPr>
+            <w:rStyle w:val="Hyperlink"/>
+          </w:rPr>
+          <w:t>https://www.paroseal.co.uk</w:t>
+        </w:r>
+      </w:hyperlink>
+    </w:p>
+    <w:p/>
+    <w:p/>
+    <w:p>
+      <w:r>
+        <w:t xml:space="preserve">The Product should at all cost not make the wearer feel like </w:t>
+      </w:r>
+      <w:r>
+        <w:t>the need it since they are unable to live with out it or would nee</w:t>
+      </w:r>
+      <w:r>
+        <w:t>d</w:t>
+      </w:r>
+      <w:r>
+        <w:t xml:space="preserve"> it since they </w:t>
+      </w:r>
+      <w:r>
+        <w:t>have a condition. Instead, they should want to wear it because they want to (ideally)</w:t>
+      </w:r>
+      <w:r>
+        <w:t xml:space="preserve">. Similar devices often get rejected since people don’t want to seem like they need help, even </w:t>
+      </w:r>
+      <w:proofErr w:type="spellStart"/>
+      <w:r>
+        <w:t>tough</w:t>
+      </w:r>
+      <w:proofErr w:type="spellEnd"/>
+      <w:r>
+        <w:t xml:space="preserve"> they do.</w:t>
+      </w:r>
+    </w:p>
+    <w:p>
+      <w:r>
+        <w:t xml:space="preserve"> </w:t>
+      </w:r>
+    </w:p>
+    <w:p>
+      <w:r>
+        <w:t xml:space="preserve">People with dementia are on average around </w:t>
+      </w:r>
+      <w:r>
+        <w:t xml:space="preserve">65 to 85 years old, therefore the technology they are most used to is from the 50s to 80s. Which means that </w:t>
+      </w:r>
+      <w:r>
+        <w:t xml:space="preserve">something looking like from that time probably looks more compelling to them then modern technology they do not understand or know. The theory is that a design orienting </w:t>
+      </w:r>
+      <w:r>
+        <w:t>itself (in parts) on the design of devices from that time could actually help them.</w:t>
       </w:r>
     </w:p>
     <w:p/>
     <w:p>
       <w:r>
+        <w:t xml:space="preserve">Paro the robot seal has shown to be able to form a </w:t>
+      </w:r>
+      <w:r>
+        <w:t>emphatic and emotional connection with patients.</w:t>
+      </w:r>
+      <w:r>
+        <w:t xml:space="preserve"> (some wouldn’t even give the seal robot back) so the theory is that a cute animal design </w:t>
+      </w:r>
+      <w:r>
+        <w:t xml:space="preserve">could help to create this connection to the device making patients want to carry it around </w:t>
+      </w:r>
+    </w:p>
+    <w:p/>
+    <w:p/>
+    <w:p>
+      <w:pPr>
+        <w:rPr>
+          <w:b/>
+          <w:bCs/>
+        </w:rPr>
+      </w:pPr>
+      <w:r>
+        <w:rPr>
+          <w:b/>
+          <w:bCs/>
+        </w:rPr>
         <w:t>The Documentation:</w:t>
       </w:r>
     </w:p>
     <w:p>
-      <w:hyperlink r:id="rId4" w:history="1">
+      <w:hyperlink r:id="rId8" w:history="1">
         <w:r>
           <w:rPr>
             <w:rStyle w:val="Hyperlink"/>
@@ -30,10 +174,16 @@
       </w:hyperlink>
     </w:p>
     <w:p>
-      <w:r>
-        <w:t>https://graphicriver.net/item/blog-media-kit-template/20319129</w:t>
-      </w:r>
+      <w:hyperlink r:id="rId9" w:history="1">
+        <w:r>
+          <w:rPr>
+            <w:rStyle w:val="Hyperlink"/>
+          </w:rPr>
+          <w:t>https://graphicriver.net/item/blog-media-kit-template/20319129</w:t>
+        </w:r>
+      </w:hyperlink>
     </w:p>
+    <w:p/>
     <w:sectPr>
       <w:pgSz w:w="11906" w:h="16838"/>
       <w:pgMar w:top="1440" w:right="1440" w:bottom="1440" w:left="1440" w:header="708" w:footer="708" w:gutter="0"/>

</xml_diff>

<commit_message>
new tasks and updates
</commit_message>
<xml_diff>
--- a/Things to check out in Design of.docx
+++ b/Things to check out in Design of.docx
@@ -184,6 +184,114 @@
       </w:hyperlink>
     </w:p>
     <w:p/>
+    <w:p/>
+    <w:p/>
+    <w:p/>
+    <w:p/>
+    <w:p>
+      <w:pPr>
+        <w:rPr>
+          <w:b/>
+          <w:bCs/>
+        </w:rPr>
+      </w:pPr>
+      <w:r>
+        <w:rPr>
+          <w:b/>
+          <w:bCs/>
+        </w:rPr>
+        <w:lastRenderedPageBreak/>
+        <w:t>The Cat Idea</w:t>
+      </w:r>
+      <w:r>
+        <w:rPr>
+          <w:b/>
+          <w:bCs/>
+        </w:rPr>
+        <w:t>:</w:t>
+      </w:r>
+    </w:p>
+    <w:p>
+      <w:r>
+        <w:t xml:space="preserve">What could go wrong?: </w:t>
+      </w:r>
+    </w:p>
+    <w:p>
+      <w:r>
+        <w:t>-</w:t>
+      </w:r>
+      <w:r>
+        <w:t xml:space="preserve">people carrying it in a way that doesn’t allow the device to see properly </w:t>
+      </w:r>
+    </w:p>
+    <w:p/>
+    <w:p/>
+    <w:p>
+      <w:r>
+        <w:t>What should we probably integrate?:</w:t>
+      </w:r>
+    </w:p>
+    <w:p>
+      <w:r>
+        <w:t xml:space="preserve">-tactile feedback sensors on the device itself in the case of </w:t>
+      </w:r>
+      <w:r>
+        <w:t xml:space="preserve">people petting it could help maybe, if it were to have fur etc. and be </w:t>
+      </w:r>
+      <w:proofErr w:type="spellStart"/>
+      <w:r>
+        <w:t>pettable</w:t>
+      </w:r>
+      <w:proofErr w:type="spellEnd"/>
+      <w:r>
+        <w:t xml:space="preserve"> </w:t>
+      </w:r>
+    </w:p>
+    <w:p>
+      <w:r>
+        <w:t xml:space="preserve">-Music provides a very </w:t>
+      </w:r>
+      <w:proofErr w:type="spellStart"/>
+      <w:r>
+        <w:t>very</w:t>
+      </w:r>
+      <w:proofErr w:type="spellEnd"/>
+      <w:r>
+        <w:t xml:space="preserve"> emotional correspondence in the patients (example ballerina </w:t>
+      </w:r>
+      <w:r>
+        <w:t xml:space="preserve">video) a theory of mine is that in a dangerous situation, or a situation leading to one, playing music they know could probably lead them </w:t>
+      </w:r>
+      <w:r>
+        <w:t xml:space="preserve">to </w:t>
+      </w:r>
+      <w:r>
+        <w:t xml:space="preserve">stop their current action since it takes them back to something, further testing here is absolutely necessary as this could maybe go a wrong way </w:t>
+      </w:r>
+    </w:p>
+    <w:p>
+      <w:r>
+        <w:t xml:space="preserve">-If a patient really wanders off, maybe the device should go into a sort of low power mode, as getting the patient back and knowing their position is very essential to </w:t>
+      </w:r>
+      <w:r>
+        <w:t xml:space="preserve">their well-being. There are cases in which the patients have been lost for over a month and have been found again in another city </w:t>
+      </w:r>
+    </w:p>
+    <w:p/>
+    <w:p>
+      <w:r>
+        <w:t xml:space="preserve">-The device has to be VERY </w:t>
+      </w:r>
+      <w:r>
+        <w:t xml:space="preserve">understanding with the patient, if they are further progressed in their dementia state it should be </w:t>
+      </w:r>
+    </w:p>
+    <w:p/>
+    <w:p>
+      <w:r>
+        <w:t xml:space="preserve">-We have to consider limiting the behaviour of the device if the patient gets unable to conceive or understand it </w:t>
+      </w:r>
+    </w:p>
     <w:sectPr>
       <w:pgSz w:w="11906" w:h="16838"/>
       <w:pgMar w:top="1440" w:right="1440" w:bottom="1440" w:left="1440" w:header="708" w:footer="708" w:gutter="0"/>
@@ -1134,6 +1242,18 @@
       <w:shd w:val="clear" w:color="auto" w:fill="E1DFDD"/>
     </w:rPr>
   </w:style>
+  <w:style w:type="character" w:styleId="FollowedHyperlink">
+    <w:name w:val="FollowedHyperlink"/>
+    <w:basedOn w:val="DefaultParagraphFont"/>
+    <w:uiPriority w:val="99"/>
+    <w:semiHidden/>
+    <w:unhideWhenUsed/>
+    <w:rsid w:val="00DF08C2"/>
+    <w:rPr>
+      <w:color w:val="96607D" w:themeColor="followedHyperlink"/>
+      <w:u w:val="single"/>
+    </w:rPr>
+  </w:style>
 </w:styles>
 </file>
 

</xml_diff>